<commit_message>
Lista de checkeo ECU-06 creada, se hace una anotacion dentro de la lista de chequeo, se cambian los nombres internos de las demas listas de checkeo
</commit_message>
<xml_diff>
--- a/documentos/ECU/Check-ECU-04.docx
+++ b/documentos/ECU/Check-ECU-04.docx
@@ -24,8 +24,6 @@
         </w:rPr>
         <w:t>Chequeo</w:t>
       </w:r>
-      <w:bookmarkStart w:id="0" w:name="_GoBack"/>
-      <w:bookmarkEnd w:id="0"/>
       <w:r>
         <w:rPr>
           <w:b/>
@@ -52,8 +50,10 @@
           <w:b/>
           <w:sz w:val="28"/>
         </w:rPr>
-        <w:t>ECU-09</w:t>
+        <w:t>ECU-04</w:t>
       </w:r>
+      <w:bookmarkStart w:id="0" w:name="_GoBack"/>
+      <w:bookmarkEnd w:id="0"/>
     </w:p>
     <w:p/>
     <w:p>
@@ -133,21 +133,12 @@
                 <w:b/>
               </w:rPr>
             </w:pPr>
-            <w:proofErr w:type="spellStart"/>
             <w:r>
               <w:rPr>
                 <w:b/>
                 <w:sz w:val="20"/>
               </w:rPr>
-              <w:t>Rta</w:t>
-            </w:r>
-            <w:proofErr w:type="spellEnd"/>
-            <w:r>
-              <w:rPr>
-                <w:b/>
-                <w:sz w:val="20"/>
-              </w:rPr>
-              <w:t>.</w:t>
+              <w:t>Rta.</w:t>
             </w:r>
           </w:p>
         </w:tc>
@@ -468,7 +459,6 @@
                 <w:b/>
               </w:rPr>
             </w:pPr>
-            <w:proofErr w:type="spellStart"/>
             <w:r>
               <w:rPr>
                 <w:b/>
@@ -476,7 +466,6 @@
               </w:rPr>
               <w:t>Rta</w:t>
             </w:r>
-            <w:proofErr w:type="spellEnd"/>
           </w:p>
         </w:tc>
         <w:tc>
@@ -1000,7 +989,6 @@
                 <w:b/>
               </w:rPr>
             </w:pPr>
-            <w:proofErr w:type="spellStart"/>
             <w:r>
               <w:rPr>
                 <w:b/>
@@ -1008,7 +996,6 @@
               </w:rPr>
               <w:t>Rta</w:t>
             </w:r>
-            <w:proofErr w:type="spellEnd"/>
           </w:p>
         </w:tc>
         <w:tc>
@@ -1430,7 +1417,6 @@
                 <w:b/>
               </w:rPr>
             </w:pPr>
-            <w:proofErr w:type="spellStart"/>
             <w:r>
               <w:rPr>
                 <w:b/>
@@ -1438,7 +1424,6 @@
               </w:rPr>
               <w:t>Rta</w:t>
             </w:r>
-            <w:proofErr w:type="spellEnd"/>
           </w:p>
         </w:tc>
         <w:tc>

</xml_diff>